<commit_message>
update challenge menu list
</commit_message>
<xml_diff>
--- a/5-JavaScript/class-06-loops/challenges/menu-list/challenge-menu-list.docx
+++ b/5-JavaScript/class-06-loops/challenges/menu-list/challenge-menu-list.docx
@@ -544,7 +544,7 @@
           <w:szCs w:val="21"/>
           <w:lang w:eastAsia="pt-BR"/>
         </w:rPr>
-        <w:t>*/</w:t>
+        <w:t>        - Sair do programa quando escolher a opção 4 ou cancelar</w:t>
       </w:r>
     </w:p>
     <w:p>
@@ -559,6 +559,16 @@
           <w:lang w:eastAsia="pt-BR"/>
         </w:rPr>
       </w:pPr>
+      <w:r>
+        <w:rPr>
+          <w:rFonts w:ascii="Consolas" w:eastAsia="Times New Roman" w:hAnsi="Consolas" w:cs="Times New Roman"/>
+          <w:color w:val="6A9955"/>
+          <w:sz w:val="21"/>
+          <w:szCs w:val="21"/>
+          <w:lang w:eastAsia="pt-BR"/>
+        </w:rPr>
+        <w:t>        - Se não escolher uma das opções do menu mostrar mensagem de alerta</w:t>
+      </w:r>
     </w:p>
     <w:p>
       <w:pPr>
@@ -572,59 +582,15 @@
           <w:lang w:eastAsia="pt-BR"/>
         </w:rPr>
       </w:pPr>
-      <w:proofErr w:type="spellStart"/>
-      <w:r>
-        <w:rPr>
-          <w:rFonts w:ascii="Consolas" w:eastAsia="Times New Roman" w:hAnsi="Consolas" w:cs="Times New Roman"/>
-          <w:color w:val="569CD6"/>
-          <w:sz w:val="21"/>
-          <w:szCs w:val="21"/>
-          <w:lang w:eastAsia="pt-BR"/>
-        </w:rPr>
-        <w:t>const</w:t>
-      </w:r>
-      <w:proofErr w:type="spellEnd"/>
-      <w:r>
-        <w:rPr>
-          <w:rFonts w:ascii="Consolas" w:eastAsia="Times New Roman" w:hAnsi="Consolas" w:cs="Times New Roman"/>
-          <w:color w:val="D4D4D4"/>
-          <w:sz w:val="21"/>
-          <w:szCs w:val="21"/>
-          <w:lang w:eastAsia="pt-BR"/>
-        </w:rPr>
-        <w:t xml:space="preserve"> </w:t>
-      </w:r>
-      <w:proofErr w:type="spellStart"/>
-      <w:r>
-        <w:rPr>
-          <w:rFonts w:ascii="Consolas" w:eastAsia="Times New Roman" w:hAnsi="Consolas" w:cs="Times New Roman"/>
-          <w:color w:val="4FC1FF"/>
-          <w:sz w:val="21"/>
-          <w:szCs w:val="21"/>
-          <w:lang w:eastAsia="pt-BR"/>
-        </w:rPr>
-        <w:t>listI</w:t>
-      </w:r>
-      <w:r>
-        <w:rPr>
-          <w:rFonts w:ascii="Consolas" w:eastAsia="Times New Roman" w:hAnsi="Consolas" w:cs="Times New Roman"/>
-          <w:color w:val="4FC1FF"/>
-          <w:sz w:val="21"/>
-          <w:szCs w:val="21"/>
-          <w:lang w:eastAsia="pt-BR"/>
-        </w:rPr>
-        <w:t>tens</w:t>
-      </w:r>
-      <w:proofErr w:type="spellEnd"/>
-      <w:r>
-        <w:rPr>
-          <w:rFonts w:ascii="Consolas" w:eastAsia="Times New Roman" w:hAnsi="Consolas" w:cs="Times New Roman"/>
-          <w:color w:val="D4D4D4"/>
-          <w:sz w:val="21"/>
-          <w:szCs w:val="21"/>
-          <w:lang w:eastAsia="pt-BR"/>
-        </w:rPr>
-        <w:t xml:space="preserve"> = []</w:t>
+      <w:r>
+        <w:rPr>
+          <w:rFonts w:ascii="Consolas" w:eastAsia="Times New Roman" w:hAnsi="Consolas" w:cs="Times New Roman"/>
+          <w:color w:val="6A9955"/>
+          <w:sz w:val="21"/>
+          <w:szCs w:val="21"/>
+          <w:lang w:eastAsia="pt-BR"/>
+        </w:rPr>
+        <w:t>*/</w:t>
       </w:r>
     </w:p>
     <w:p>
@@ -639,40 +605,6 @@
           <w:lang w:eastAsia="pt-BR"/>
         </w:rPr>
       </w:pPr>
-      <w:proofErr w:type="spellStart"/>
-      <w:r>
-        <w:rPr>
-          <w:rFonts w:ascii="Consolas" w:eastAsia="Times New Roman" w:hAnsi="Consolas" w:cs="Times New Roman"/>
-          <w:color w:val="569CD6"/>
-          <w:sz w:val="21"/>
-          <w:szCs w:val="21"/>
-          <w:lang w:eastAsia="pt-BR"/>
-        </w:rPr>
-        <w:t>let</w:t>
-      </w:r>
-      <w:proofErr w:type="spellEnd"/>
-      <w:r>
-        <w:rPr>
-          <w:rFonts w:ascii="Consolas" w:eastAsia="Times New Roman" w:hAnsi="Consolas" w:cs="Times New Roman"/>
-          <w:color w:val="D4D4D4"/>
-          <w:sz w:val="21"/>
-          <w:szCs w:val="21"/>
-          <w:lang w:eastAsia="pt-BR"/>
-        </w:rPr>
-        <w:t xml:space="preserve"> </w:t>
-      </w:r>
-      <w:proofErr w:type="spellStart"/>
-      <w:r>
-        <w:rPr>
-          <w:rFonts w:ascii="Consolas" w:eastAsia="Times New Roman" w:hAnsi="Consolas" w:cs="Times New Roman"/>
-          <w:color w:val="9CDCFE"/>
-          <w:sz w:val="21"/>
-          <w:szCs w:val="21"/>
-          <w:lang w:eastAsia="pt-BR"/>
-        </w:rPr>
-        <w:t>menuOption</w:t>
-      </w:r>
-      <w:proofErr w:type="spellEnd"/>
     </w:p>
     <w:p>
       <w:pPr>
@@ -686,6 +618,50 @@
           <w:lang w:eastAsia="pt-BR"/>
         </w:rPr>
       </w:pPr>
+      <w:proofErr w:type="spellStart"/>
+      <w:r>
+        <w:rPr>
+          <w:rFonts w:ascii="Consolas" w:eastAsia="Times New Roman" w:hAnsi="Consolas" w:cs="Times New Roman"/>
+          <w:color w:val="569CD6"/>
+          <w:sz w:val="21"/>
+          <w:szCs w:val="21"/>
+          <w:lang w:eastAsia="pt-BR"/>
+        </w:rPr>
+        <w:t>const</w:t>
+      </w:r>
+      <w:proofErr w:type="spellEnd"/>
+      <w:r>
+        <w:rPr>
+          <w:rFonts w:ascii="Consolas" w:eastAsia="Times New Roman" w:hAnsi="Consolas" w:cs="Times New Roman"/>
+          <w:color w:val="D4D4D4"/>
+          <w:sz w:val="21"/>
+          <w:szCs w:val="21"/>
+          <w:lang w:eastAsia="pt-BR"/>
+        </w:rPr>
+        <w:t xml:space="preserve"> </w:t>
+      </w:r>
+      <w:proofErr w:type="spellStart"/>
+      <w:r>
+        <w:rPr>
+          <w:rFonts w:ascii="Consolas" w:eastAsia="Times New Roman" w:hAnsi="Consolas" w:cs="Times New Roman"/>
+          <w:color w:val="4FC1FF"/>
+          <w:sz w:val="21"/>
+          <w:szCs w:val="21"/>
+          <w:lang w:eastAsia="pt-BR"/>
+        </w:rPr>
+        <w:t>listItens</w:t>
+      </w:r>
+      <w:proofErr w:type="spellEnd"/>
+      <w:r>
+        <w:rPr>
+          <w:rFonts w:ascii="Consolas" w:eastAsia="Times New Roman" w:hAnsi="Consolas" w:cs="Times New Roman"/>
+          <w:color w:val="D4D4D4"/>
+          <w:sz w:val="21"/>
+          <w:szCs w:val="21"/>
+          <w:lang w:eastAsia="pt-BR"/>
+        </w:rPr>
+        <w:t xml:space="preserve"> = [];</w:t>
+      </w:r>
     </w:p>
     <w:p>
       <w:pPr>
@@ -703,12 +679,12 @@
       <w:r>
         <w:rPr>
           <w:rFonts w:ascii="Consolas" w:eastAsia="Times New Roman" w:hAnsi="Consolas" w:cs="Times New Roman"/>
-          <w:color w:val="C586C0"/>
-          <w:sz w:val="21"/>
-          <w:szCs w:val="21"/>
-          <w:lang w:eastAsia="pt-BR"/>
-        </w:rPr>
-        <w:t>while</w:t>
+          <w:color w:val="569CD6"/>
+          <w:sz w:val="21"/>
+          <w:szCs w:val="21"/>
+          <w:lang w:eastAsia="pt-BR"/>
+        </w:rPr>
+        <w:t>let</w:t>
       </w:r>
       <w:proofErr w:type="spellEnd"/>
       <w:r>
@@ -719,18 +695,18 @@
           <w:szCs w:val="21"/>
           <w:lang w:eastAsia="pt-BR"/>
         </w:rPr>
-        <w:t xml:space="preserve"> (</w:t>
+        <w:t xml:space="preserve"> </w:t>
       </w:r>
       <w:proofErr w:type="spellStart"/>
       <w:r>
         <w:rPr>
           <w:rFonts w:ascii="Consolas" w:eastAsia="Times New Roman" w:hAnsi="Consolas" w:cs="Times New Roman"/>
-          <w:color w:val="569CD6"/>
-          <w:sz w:val="21"/>
-          <w:szCs w:val="21"/>
-          <w:lang w:eastAsia="pt-BR"/>
-        </w:rPr>
-        <w:t>true</w:t>
+          <w:color w:val="9CDCFE"/>
+          <w:sz w:val="21"/>
+          <w:szCs w:val="21"/>
+          <w:lang w:eastAsia="pt-BR"/>
+        </w:rPr>
+        <w:t>menuOption</w:t>
       </w:r>
       <w:proofErr w:type="spellEnd"/>
       <w:r>
@@ -741,7 +717,7 @@
           <w:szCs w:val="21"/>
           <w:lang w:eastAsia="pt-BR"/>
         </w:rPr>
-        <w:t>) {</w:t>
+        <w:t>;</w:t>
       </w:r>
     </w:p>
     <w:p>
@@ -756,70 +732,6 @@
           <w:lang w:eastAsia="pt-BR"/>
         </w:rPr>
       </w:pPr>
-      <w:r>
-        <w:rPr>
-          <w:rFonts w:ascii="Consolas" w:eastAsia="Times New Roman" w:hAnsi="Consolas" w:cs="Times New Roman"/>
-          <w:color w:val="D4D4D4"/>
-          <w:sz w:val="21"/>
-          <w:szCs w:val="21"/>
-          <w:lang w:eastAsia="pt-BR"/>
-        </w:rPr>
-        <w:t xml:space="preserve">    </w:t>
-      </w:r>
-      <w:proofErr w:type="spellStart"/>
-      <w:r>
-        <w:rPr>
-          <w:rFonts w:ascii="Consolas" w:eastAsia="Times New Roman" w:hAnsi="Consolas" w:cs="Times New Roman"/>
-          <w:color w:val="9CDCFE"/>
-          <w:sz w:val="21"/>
-          <w:szCs w:val="21"/>
-          <w:lang w:eastAsia="pt-BR"/>
-        </w:rPr>
-        <w:t>menuOption</w:t>
-      </w:r>
-      <w:proofErr w:type="spellEnd"/>
-      <w:r>
-        <w:rPr>
-          <w:rFonts w:ascii="Consolas" w:eastAsia="Times New Roman" w:hAnsi="Consolas" w:cs="Times New Roman"/>
-          <w:color w:val="D4D4D4"/>
-          <w:sz w:val="21"/>
-          <w:szCs w:val="21"/>
-          <w:lang w:eastAsia="pt-BR"/>
-        </w:rPr>
-        <w:t xml:space="preserve"> = </w:t>
-      </w:r>
-      <w:proofErr w:type="gramStart"/>
-      <w:r>
-        <w:rPr>
-          <w:rFonts w:ascii="Consolas" w:eastAsia="Times New Roman" w:hAnsi="Consolas" w:cs="Times New Roman"/>
-          <w:color w:val="DCDCAA"/>
-          <w:sz w:val="21"/>
-          <w:szCs w:val="21"/>
-          <w:lang w:eastAsia="pt-BR"/>
-        </w:rPr>
-        <w:t>prompt</w:t>
-      </w:r>
-      <w:r>
-        <w:rPr>
-          <w:rFonts w:ascii="Consolas" w:eastAsia="Times New Roman" w:hAnsi="Consolas" w:cs="Times New Roman"/>
-          <w:color w:val="D4D4D4"/>
-          <w:sz w:val="21"/>
-          <w:szCs w:val="21"/>
-          <w:lang w:eastAsia="pt-BR"/>
-        </w:rPr>
-        <w:t>(</w:t>
-      </w:r>
-      <w:proofErr w:type="gramEnd"/>
-      <w:r>
-        <w:rPr>
-          <w:rFonts w:ascii="Consolas" w:eastAsia="Times New Roman" w:hAnsi="Consolas" w:cs="Times New Roman"/>
-          <w:color w:val="CE9178"/>
-          <w:sz w:val="21"/>
-          <w:szCs w:val="21"/>
-          <w:lang w:eastAsia="pt-BR"/>
-        </w:rPr>
-        <w:t>`</w:t>
-      </w:r>
     </w:p>
     <w:p>
       <w:pPr>
@@ -833,15 +745,49 @@
           <w:lang w:eastAsia="pt-BR"/>
         </w:rPr>
       </w:pPr>
-      <w:r>
-        <w:rPr>
-          <w:rFonts w:ascii="Consolas" w:eastAsia="Times New Roman" w:hAnsi="Consolas" w:cs="Times New Roman"/>
-          <w:color w:val="CE9178"/>
-          <w:sz w:val="21"/>
-          <w:szCs w:val="21"/>
-          <w:lang w:eastAsia="pt-BR"/>
-        </w:rPr>
-        <w:t>    Digite a opção desejada:</w:t>
+      <w:proofErr w:type="spellStart"/>
+      <w:r>
+        <w:rPr>
+          <w:rFonts w:ascii="Consolas" w:eastAsia="Times New Roman" w:hAnsi="Consolas" w:cs="Times New Roman"/>
+          <w:color w:val="C586C0"/>
+          <w:sz w:val="21"/>
+          <w:szCs w:val="21"/>
+          <w:lang w:eastAsia="pt-BR"/>
+        </w:rPr>
+        <w:t>while</w:t>
+      </w:r>
+      <w:proofErr w:type="spellEnd"/>
+      <w:r>
+        <w:rPr>
+          <w:rFonts w:ascii="Consolas" w:eastAsia="Times New Roman" w:hAnsi="Consolas" w:cs="Times New Roman"/>
+          <w:color w:val="D4D4D4"/>
+          <w:sz w:val="21"/>
+          <w:szCs w:val="21"/>
+          <w:lang w:eastAsia="pt-BR"/>
+        </w:rPr>
+        <w:t xml:space="preserve"> (</w:t>
+      </w:r>
+      <w:proofErr w:type="spellStart"/>
+      <w:r>
+        <w:rPr>
+          <w:rFonts w:ascii="Consolas" w:eastAsia="Times New Roman" w:hAnsi="Consolas" w:cs="Times New Roman"/>
+          <w:color w:val="569CD6"/>
+          <w:sz w:val="21"/>
+          <w:szCs w:val="21"/>
+          <w:lang w:eastAsia="pt-BR"/>
+        </w:rPr>
+        <w:t>true</w:t>
+      </w:r>
+      <w:proofErr w:type="spellEnd"/>
+      <w:r>
+        <w:rPr>
+          <w:rFonts w:ascii="Consolas" w:eastAsia="Times New Roman" w:hAnsi="Consolas" w:cs="Times New Roman"/>
+          <w:color w:val="D4D4D4"/>
+          <w:sz w:val="21"/>
+          <w:szCs w:val="21"/>
+          <w:lang w:eastAsia="pt-BR"/>
+        </w:rPr>
+        <w:t>) {</w:t>
       </w:r>
     </w:p>
     <w:p>
@@ -856,6 +802,70 @@
           <w:lang w:eastAsia="pt-BR"/>
         </w:rPr>
       </w:pPr>
+      <w:r>
+        <w:rPr>
+          <w:rFonts w:ascii="Consolas" w:eastAsia="Times New Roman" w:hAnsi="Consolas" w:cs="Times New Roman"/>
+          <w:color w:val="D4D4D4"/>
+          <w:sz w:val="21"/>
+          <w:szCs w:val="21"/>
+          <w:lang w:eastAsia="pt-BR"/>
+        </w:rPr>
+        <w:t xml:space="preserve">  </w:t>
+      </w:r>
+      <w:proofErr w:type="spellStart"/>
+      <w:r>
+        <w:rPr>
+          <w:rFonts w:ascii="Consolas" w:eastAsia="Times New Roman" w:hAnsi="Consolas" w:cs="Times New Roman"/>
+          <w:color w:val="9CDCFE"/>
+          <w:sz w:val="21"/>
+          <w:szCs w:val="21"/>
+          <w:lang w:eastAsia="pt-BR"/>
+        </w:rPr>
+        <w:t>menuOption</w:t>
+      </w:r>
+      <w:proofErr w:type="spellEnd"/>
+      <w:r>
+        <w:rPr>
+          <w:rFonts w:ascii="Consolas" w:eastAsia="Times New Roman" w:hAnsi="Consolas" w:cs="Times New Roman"/>
+          <w:color w:val="D4D4D4"/>
+          <w:sz w:val="21"/>
+          <w:szCs w:val="21"/>
+          <w:lang w:eastAsia="pt-BR"/>
+        </w:rPr>
+        <w:t xml:space="preserve"> = </w:t>
+      </w:r>
+      <w:proofErr w:type="gramStart"/>
+      <w:r>
+        <w:rPr>
+          <w:rFonts w:ascii="Consolas" w:eastAsia="Times New Roman" w:hAnsi="Consolas" w:cs="Times New Roman"/>
+          <w:color w:val="DCDCAA"/>
+          <w:sz w:val="21"/>
+          <w:szCs w:val="21"/>
+          <w:lang w:eastAsia="pt-BR"/>
+        </w:rPr>
+        <w:t>prompt</w:t>
+      </w:r>
+      <w:r>
+        <w:rPr>
+          <w:rFonts w:ascii="Consolas" w:eastAsia="Times New Roman" w:hAnsi="Consolas" w:cs="Times New Roman"/>
+          <w:color w:val="D4D4D4"/>
+          <w:sz w:val="21"/>
+          <w:szCs w:val="21"/>
+          <w:lang w:eastAsia="pt-BR"/>
+        </w:rPr>
+        <w:t>(</w:t>
+      </w:r>
+      <w:proofErr w:type="gramEnd"/>
+      <w:r>
+        <w:rPr>
+          <w:rFonts w:ascii="Consolas" w:eastAsia="Times New Roman" w:hAnsi="Consolas" w:cs="Times New Roman"/>
+          <w:color w:val="CE9178"/>
+          <w:sz w:val="21"/>
+          <w:szCs w:val="21"/>
+          <w:lang w:eastAsia="pt-BR"/>
+        </w:rPr>
+        <w:t>`</w:t>
+      </w:r>
     </w:p>
     <w:p>
       <w:pPr>
@@ -877,7 +887,7 @@
           <w:szCs w:val="21"/>
           <w:lang w:eastAsia="pt-BR"/>
         </w:rPr>
-        <w:t>    1 - Cadastrar item</w:t>
+        <w:t>    Digite a opção desejada:</w:t>
       </w:r>
     </w:p>
     <w:p>
@@ -892,16 +902,6 @@
           <w:lang w:eastAsia="pt-BR"/>
         </w:rPr>
       </w:pPr>
-      <w:r>
-        <w:rPr>
-          <w:rFonts w:ascii="Consolas" w:eastAsia="Times New Roman" w:hAnsi="Consolas" w:cs="Times New Roman"/>
-          <w:color w:val="CE9178"/>
-          <w:sz w:val="21"/>
-          <w:szCs w:val="21"/>
-          <w:lang w:eastAsia="pt-BR"/>
-        </w:rPr>
-        <w:t>    2 - Ver itens cadastrados</w:t>
-      </w:r>
     </w:p>
     <w:p>
       <w:pPr>
@@ -923,7 +923,7 @@
           <w:szCs w:val="21"/>
           <w:lang w:eastAsia="pt-BR"/>
         </w:rPr>
-        <w:t>    3 - Remover item cadastrado</w:t>
+        <w:t>    1 - Cadastrar item</w:t>
       </w:r>
     </w:p>
     <w:p>
@@ -946,7 +946,7 @@
           <w:szCs w:val="21"/>
           <w:lang w:eastAsia="pt-BR"/>
         </w:rPr>
-        <w:t>    4 - Sair do programa</w:t>
+        <w:t>    2 - Ver itens cadastrados</w:t>
       </w:r>
     </w:p>
     <w:p>
@@ -969,17 +969,7 @@
           <w:szCs w:val="21"/>
           <w:lang w:eastAsia="pt-BR"/>
         </w:rPr>
-        <w:t>    `</w:t>
-      </w:r>
-      <w:r>
-        <w:rPr>
-          <w:rFonts w:ascii="Consolas" w:eastAsia="Times New Roman" w:hAnsi="Consolas" w:cs="Times New Roman"/>
-          <w:color w:val="D4D4D4"/>
-          <w:sz w:val="21"/>
-          <w:szCs w:val="21"/>
-          <w:lang w:eastAsia="pt-BR"/>
-        </w:rPr>
-        <w:t>)</w:t>
+        <w:t>    3 - Remover item cadastrado</w:t>
       </w:r>
     </w:p>
     <w:p>
@@ -994,6 +984,16 @@
           <w:lang w:eastAsia="pt-BR"/>
         </w:rPr>
       </w:pPr>
+      <w:r>
+        <w:rPr>
+          <w:rFonts w:ascii="Consolas" w:eastAsia="Times New Roman" w:hAnsi="Consolas" w:cs="Times New Roman"/>
+          <w:color w:val="CE9178"/>
+          <w:sz w:val="21"/>
+          <w:szCs w:val="21"/>
+          <w:lang w:eastAsia="pt-BR"/>
+        </w:rPr>
+        <w:t>    4 - Sair do programa</w:t>
+      </w:r>
     </w:p>
     <w:p>
       <w:pPr>
@@ -1010,76 +1010,22 @@
       <w:r>
         <w:rPr>
           <w:rFonts w:ascii="Consolas" w:eastAsia="Times New Roman" w:hAnsi="Consolas" w:cs="Times New Roman"/>
-          <w:color w:val="D4D4D4"/>
-          <w:sz w:val="21"/>
-          <w:szCs w:val="21"/>
-          <w:lang w:eastAsia="pt-BR"/>
-        </w:rPr>
-        <w:t xml:space="preserve">    </w:t>
-      </w:r>
-      <w:proofErr w:type="spellStart"/>
-      <w:r>
-        <w:rPr>
-          <w:rFonts w:ascii="Consolas" w:eastAsia="Times New Roman" w:hAnsi="Consolas" w:cs="Times New Roman"/>
-          <w:color w:val="C586C0"/>
-          <w:sz w:val="21"/>
-          <w:szCs w:val="21"/>
-          <w:lang w:eastAsia="pt-BR"/>
-        </w:rPr>
-        <w:t>if</w:t>
-      </w:r>
-      <w:proofErr w:type="spellEnd"/>
-      <w:r>
-        <w:rPr>
-          <w:rFonts w:ascii="Consolas" w:eastAsia="Times New Roman" w:hAnsi="Consolas" w:cs="Times New Roman"/>
-          <w:color w:val="D4D4D4"/>
-          <w:sz w:val="21"/>
-          <w:szCs w:val="21"/>
-          <w:lang w:eastAsia="pt-BR"/>
-        </w:rPr>
-        <w:t xml:space="preserve"> (</w:t>
-      </w:r>
-      <w:proofErr w:type="spellStart"/>
-      <w:r>
-        <w:rPr>
-          <w:rFonts w:ascii="Consolas" w:eastAsia="Times New Roman" w:hAnsi="Consolas" w:cs="Times New Roman"/>
-          <w:color w:val="9CDCFE"/>
-          <w:sz w:val="21"/>
-          <w:szCs w:val="21"/>
-          <w:lang w:eastAsia="pt-BR"/>
-        </w:rPr>
-        <w:t>menuOption</w:t>
-      </w:r>
-      <w:proofErr w:type="spellEnd"/>
-      <w:r>
-        <w:rPr>
-          <w:rFonts w:ascii="Consolas" w:eastAsia="Times New Roman" w:hAnsi="Consolas" w:cs="Times New Roman"/>
-          <w:color w:val="D4D4D4"/>
-          <w:sz w:val="21"/>
-          <w:szCs w:val="21"/>
-          <w:lang w:eastAsia="pt-BR"/>
-        </w:rPr>
-        <w:t xml:space="preserve"> === </w:t>
-      </w:r>
-      <w:r>
-        <w:rPr>
-          <w:rFonts w:ascii="Consolas" w:eastAsia="Times New Roman" w:hAnsi="Consolas" w:cs="Times New Roman"/>
           <w:color w:val="CE9178"/>
           <w:sz w:val="21"/>
           <w:szCs w:val="21"/>
           <w:lang w:eastAsia="pt-BR"/>
         </w:rPr>
-        <w:t>'4'</w:t>
-      </w:r>
-      <w:r>
-        <w:rPr>
-          <w:rFonts w:ascii="Consolas" w:eastAsia="Times New Roman" w:hAnsi="Consolas" w:cs="Times New Roman"/>
-          <w:color w:val="D4D4D4"/>
-          <w:sz w:val="21"/>
-          <w:szCs w:val="21"/>
-          <w:lang w:eastAsia="pt-BR"/>
-        </w:rPr>
-        <w:t>) {</w:t>
+        <w:t>    `</w:t>
+      </w:r>
+      <w:r>
+        <w:rPr>
+          <w:rFonts w:ascii="Consolas" w:eastAsia="Times New Roman" w:hAnsi="Consolas" w:cs="Times New Roman"/>
+          <w:color w:val="D4D4D4"/>
+          <w:sz w:val="21"/>
+          <w:szCs w:val="21"/>
+          <w:lang w:eastAsia="pt-BR"/>
+        </w:rPr>
+        <w:t>);</w:t>
       </w:r>
     </w:p>
     <w:p>
@@ -1094,36 +1040,6 @@
           <w:lang w:eastAsia="pt-BR"/>
         </w:rPr>
       </w:pPr>
-      <w:r>
-        <w:rPr>
-          <w:rFonts w:ascii="Consolas" w:eastAsia="Times New Roman" w:hAnsi="Consolas" w:cs="Times New Roman"/>
-          <w:color w:val="D4D4D4"/>
-          <w:sz w:val="21"/>
-          <w:szCs w:val="21"/>
-          <w:lang w:eastAsia="pt-BR"/>
-        </w:rPr>
-        <w:t xml:space="preserve">        </w:t>
-      </w:r>
-      <w:r>
-        <w:rPr>
-          <w:rFonts w:ascii="Consolas" w:eastAsia="Times New Roman" w:hAnsi="Consolas" w:cs="Times New Roman"/>
-          <w:color w:val="C586C0"/>
-          <w:sz w:val="21"/>
-          <w:szCs w:val="21"/>
-          <w:lang w:eastAsia="pt-BR"/>
-        </w:rPr>
-        <w:t>break</w:t>
-      </w:r>
-      <w:r>
-        <w:rPr>
-          <w:rFonts w:ascii="Consolas" w:eastAsia="Times New Roman" w:hAnsi="Consolas" w:cs="Times New Roman"/>
-          <w:color w:val="D4D4D4"/>
-          <w:sz w:val="21"/>
-          <w:szCs w:val="21"/>
-          <w:lang w:eastAsia="pt-BR"/>
-        </w:rPr>
-        <w:t>;</w:t>
-      </w:r>
     </w:p>
     <w:p>
       <w:pPr>
@@ -1145,7 +1061,115 @@
           <w:szCs w:val="21"/>
           <w:lang w:eastAsia="pt-BR"/>
         </w:rPr>
-        <w:t>    }</w:t>
+        <w:t xml:space="preserve">  </w:t>
+      </w:r>
+      <w:proofErr w:type="spellStart"/>
+      <w:r>
+        <w:rPr>
+          <w:rFonts w:ascii="Consolas" w:eastAsia="Times New Roman" w:hAnsi="Consolas" w:cs="Times New Roman"/>
+          <w:color w:val="C586C0"/>
+          <w:sz w:val="21"/>
+          <w:szCs w:val="21"/>
+          <w:lang w:eastAsia="pt-BR"/>
+        </w:rPr>
+        <w:t>if</w:t>
+      </w:r>
+      <w:proofErr w:type="spellEnd"/>
+      <w:r>
+        <w:rPr>
+          <w:rFonts w:ascii="Consolas" w:eastAsia="Times New Roman" w:hAnsi="Consolas" w:cs="Times New Roman"/>
+          <w:color w:val="D4D4D4"/>
+          <w:sz w:val="21"/>
+          <w:szCs w:val="21"/>
+          <w:lang w:eastAsia="pt-BR"/>
+        </w:rPr>
+        <w:t xml:space="preserve"> (</w:t>
+      </w:r>
+      <w:proofErr w:type="spellStart"/>
+      <w:r>
+        <w:rPr>
+          <w:rFonts w:ascii="Consolas" w:eastAsia="Times New Roman" w:hAnsi="Consolas" w:cs="Times New Roman"/>
+          <w:color w:val="9CDCFE"/>
+          <w:sz w:val="21"/>
+          <w:szCs w:val="21"/>
+          <w:lang w:eastAsia="pt-BR"/>
+        </w:rPr>
+        <w:t>menuOption</w:t>
+      </w:r>
+      <w:proofErr w:type="spellEnd"/>
+      <w:r>
+        <w:rPr>
+          <w:rFonts w:ascii="Consolas" w:eastAsia="Times New Roman" w:hAnsi="Consolas" w:cs="Times New Roman"/>
+          <w:color w:val="D4D4D4"/>
+          <w:sz w:val="21"/>
+          <w:szCs w:val="21"/>
+          <w:lang w:eastAsia="pt-BR"/>
+        </w:rPr>
+        <w:t xml:space="preserve"> === </w:t>
+      </w:r>
+      <w:r>
+        <w:rPr>
+          <w:rFonts w:ascii="Consolas" w:eastAsia="Times New Roman" w:hAnsi="Consolas" w:cs="Times New Roman"/>
+          <w:color w:val="CE9178"/>
+          <w:sz w:val="21"/>
+          <w:szCs w:val="21"/>
+          <w:lang w:eastAsia="pt-BR"/>
+        </w:rPr>
+        <w:t>"4"</w:t>
+      </w:r>
+      <w:r>
+        <w:rPr>
+          <w:rFonts w:ascii="Consolas" w:eastAsia="Times New Roman" w:hAnsi="Consolas" w:cs="Times New Roman"/>
+          <w:color w:val="D4D4D4"/>
+          <w:sz w:val="21"/>
+          <w:szCs w:val="21"/>
+          <w:lang w:eastAsia="pt-BR"/>
+        </w:rPr>
+        <w:t xml:space="preserve"> || </w:t>
+      </w:r>
+      <w:proofErr w:type="spellStart"/>
+      <w:r>
+        <w:rPr>
+          <w:rFonts w:ascii="Consolas" w:eastAsia="Times New Roman" w:hAnsi="Consolas" w:cs="Times New Roman"/>
+          <w:color w:val="9CDCFE"/>
+          <w:sz w:val="21"/>
+          <w:szCs w:val="21"/>
+          <w:lang w:eastAsia="pt-BR"/>
+        </w:rPr>
+        <w:t>menuOption</w:t>
+      </w:r>
+      <w:proofErr w:type="spellEnd"/>
+      <w:r>
+        <w:rPr>
+          <w:rFonts w:ascii="Consolas" w:eastAsia="Times New Roman" w:hAnsi="Consolas" w:cs="Times New Roman"/>
+          <w:color w:val="D4D4D4"/>
+          <w:sz w:val="21"/>
+          <w:szCs w:val="21"/>
+          <w:lang w:eastAsia="pt-BR"/>
+        </w:rPr>
+        <w:t xml:space="preserve"> === </w:t>
+      </w:r>
+      <w:proofErr w:type="spellStart"/>
+      <w:r>
+        <w:rPr>
+          <w:rFonts w:ascii="Consolas" w:eastAsia="Times New Roman" w:hAnsi="Consolas" w:cs="Times New Roman"/>
+          <w:color w:val="569CD6"/>
+          <w:sz w:val="21"/>
+          <w:szCs w:val="21"/>
+          <w:lang w:eastAsia="pt-BR"/>
+        </w:rPr>
+        <w:t>null</w:t>
+      </w:r>
+      <w:proofErr w:type="spellEnd"/>
+      <w:r>
+        <w:rPr>
+          <w:rFonts w:ascii="Consolas" w:eastAsia="Times New Roman" w:hAnsi="Consolas" w:cs="Times New Roman"/>
+          <w:color w:val="D4D4D4"/>
+          <w:sz w:val="21"/>
+          <w:szCs w:val="21"/>
+          <w:lang w:eastAsia="pt-BR"/>
+        </w:rPr>
+        <w:t>) {</w:t>
       </w:r>
     </w:p>
     <w:p>
@@ -1168,7 +1192,27 @@
           <w:szCs w:val="21"/>
           <w:lang w:eastAsia="pt-BR"/>
         </w:rPr>
-        <w:t>}</w:t>
+        <w:t xml:space="preserve">    </w:t>
+      </w:r>
+      <w:r>
+        <w:rPr>
+          <w:rFonts w:ascii="Consolas" w:eastAsia="Times New Roman" w:hAnsi="Consolas" w:cs="Times New Roman"/>
+          <w:color w:val="C586C0"/>
+          <w:sz w:val="21"/>
+          <w:szCs w:val="21"/>
+          <w:lang w:eastAsia="pt-BR"/>
+        </w:rPr>
+        <w:t>break</w:t>
+      </w:r>
+      <w:r>
+        <w:rPr>
+          <w:rFonts w:ascii="Consolas" w:eastAsia="Times New Roman" w:hAnsi="Consolas" w:cs="Times New Roman"/>
+          <w:color w:val="D4D4D4"/>
+          <w:sz w:val="21"/>
+          <w:szCs w:val="21"/>
+          <w:lang w:eastAsia="pt-BR"/>
+        </w:rPr>
+        <w:t>;</w:t>
       </w:r>
     </w:p>
     <w:p>
@@ -1183,6 +1227,16 @@
           <w:lang w:eastAsia="pt-BR"/>
         </w:rPr>
       </w:pPr>
+      <w:r>
+        <w:rPr>
+          <w:rFonts w:ascii="Consolas" w:eastAsia="Times New Roman" w:hAnsi="Consolas" w:cs="Times New Roman"/>
+          <w:color w:val="D4D4D4"/>
+          <w:sz w:val="21"/>
+          <w:szCs w:val="21"/>
+          <w:lang w:eastAsia="pt-BR"/>
+        </w:rPr>
+        <w:t>  }</w:t>
+      </w:r>
     </w:p>
     <w:p>
       <w:pPr>
@@ -1196,6 +1250,39 @@
           <w:lang w:eastAsia="pt-BR"/>
         </w:rPr>
       </w:pPr>
+      <w:r>
+        <w:rPr>
+          <w:rFonts w:ascii="Consolas" w:eastAsia="Times New Roman" w:hAnsi="Consolas" w:cs="Times New Roman"/>
+          <w:color w:val="D4D4D4"/>
+          <w:sz w:val="21"/>
+          <w:szCs w:val="21"/>
+          <w:lang w:eastAsia="pt-BR"/>
+        </w:rPr>
+        <w:t>}</w:t>
+      </w:r>
+      <w:r>
+        <w:rPr>
+          <w:rFonts w:ascii="Consolas" w:eastAsia="Times New Roman" w:hAnsi="Consolas" w:cs="Times New Roman"/>
+          <w:color w:val="D4D4D4"/>
+          <w:sz w:val="21"/>
+          <w:szCs w:val="21"/>
+          <w:lang w:eastAsia="pt-BR"/>
+        </w:rPr>
+        <w:t xml:space="preserve">  </w:t>
+      </w:r>
+    </w:p>
+    <w:p>
+      <w:pPr>
+        <w:shd w:val="clear" w:color="auto" w:fill="1E1E1E"/>
+        <w:spacing w:after="0" w:line="285" w:lineRule="atLeast"/>
+        <w:rPr>
+          <w:rFonts w:ascii="Consolas" w:eastAsia="Times New Roman" w:hAnsi="Consolas" w:cs="Times New Roman"/>
+          <w:color w:val="D4D4D4"/>
+          <w:sz w:val="21"/>
+          <w:szCs w:val="21"/>
+          <w:lang w:eastAsia="pt-BR"/>
+        </w:rPr>
+      </w:pPr>
       <w:proofErr w:type="spellStart"/>
       <w:proofErr w:type="gramStart"/>
       <w:r>
@@ -1238,7 +1325,7 @@
           <w:szCs w:val="21"/>
           <w:lang w:eastAsia="pt-BR"/>
         </w:rPr>
-        <w:t>)</w:t>
+        <w:t>);</w:t>
       </w:r>
     </w:p>
     <w:p>

</xml_diff>